<commit_message>
Topic Selection for MS - ongoing
</commit_message>
<xml_diff>
--- a/Notes/Mendeley.docx
+++ b/Notes/Mendeley.docx
@@ -3,12 +3,6 @@
 <w:document xmlns:wpc="http://schemas.microsoft.com/office/word/2010/wordprocessingCanvas" xmlns:cx="http://schemas.microsoft.com/office/drawing/2014/chartex" xmlns:cx1="http://schemas.microsoft.com/office/drawing/2015/9/8/chartex" xmlns:cx2="http://schemas.microsoft.com/office/drawing/2015/10/21/chartex" xmlns:cx3="http://schemas.microsoft.com/office/drawing/2016/5/9/chartex" xmlns:cx4="http://schemas.microsoft.com/office/drawing/2016/5/10/chartex" xmlns:cx5="http://schemas.microsoft.com/office/drawing/2016/5/11/chartex" xmlns:cx6="http://schemas.microsoft.com/office/drawing/2016/5/12/chartex" xmlns:cx7="http://schemas.microsoft.com/office/drawing/2016/5/13/chartex" xmlns:cx8="http://schemas.microsoft.com/office/drawing/2016/5/14/chartex" xmlns:mc="http://schemas.openxmlformats.org/markup-compatibility/2006" xmlns:aink="http://schemas.microsoft.com/office/drawing/2016/ink" xmlns:am3d="http://schemas.microsoft.com/office/drawing/2017/model3d" xmlns:o="urn:schemas-microsoft-com:office:office" xmlns:r="http://schemas.openxmlformats.org/officeDocument/2006/relationships" xmlns:m="http://schemas.openxmlformats.org/officeDocument/2006/math" xmlns:v="urn:schemas-microsoft-com:vml" xmlns:wp14="http://schemas.microsoft.com/office/word/2010/wordprocessingDrawing" xmlns:wp="http://schemas.openxmlformats.org/drawingml/2006/wordprocessingDrawing" xmlns:w10="urn:schemas-microsoft-com:office:word" xmlns:w="http://schemas.openxmlformats.org/wordprocessingml/2006/main" xmlns:w14="http://schemas.microsoft.com/office/word/2010/wordml" xmlns:w15="http://schemas.microsoft.com/office/word/2012/wordml" xmlns:w16cid="http://schemas.microsoft.com/office/word/2016/wordml/cid" xmlns:w16se="http://schemas.microsoft.com/office/word/2015/wordml/symex" xmlns:wpg="http://schemas.microsoft.com/office/word/2010/wordprocessingGroup" xmlns:wpi="http://schemas.microsoft.com/office/word/2010/wordprocessingInk" xmlns:wne="http://schemas.microsoft.com/office/word/2006/wordml" xmlns:wps="http://schemas.microsoft.com/office/word/2010/wordprocessingShape" mc:Ignorable="w14 w15 w16se w16cid wp14">
   <w:body>
     <w:p>
-      <w:r>
-        <w:t xml:space="preserve">IBH HR Attrition Data - </w:t>
-      </w:r>
-      <w:r>
-        <w:t>https://www.kaggle.com/pavansubhasht/ibm-hr-analytics-attrition-dataset</w:t>
-      </w:r>
       <w:bookmarkStart w:id="0" w:name="_GoBack"/>
       <w:bookmarkEnd w:id="0"/>
     </w:p>
@@ -709,4 +703,16 @@
     </a:ext>
   </a:extLst>
 </a:theme>
+</file>
+
+<file path=customXml/item1.xml><?xml version="1.0" encoding="utf-8"?>
+<b:Sources xmlns:b="http://schemas.openxmlformats.org/officeDocument/2006/bibliography" xmlns="http://schemas.openxmlformats.org/officeDocument/2006/bibliography" SelectedStyle="\APASixthEditionOfficeOnline.xsl" StyleName="APA" Version="6"/>
+</file>
+
+<file path=customXml/itemProps1.xml><?xml version="1.0" encoding="utf-8"?>
+<ds:datastoreItem xmlns:ds="http://schemas.openxmlformats.org/officeDocument/2006/customXml" ds:itemID="{EF209669-2744-4A0E-BF1E-30F148646F6F}">
+  <ds:schemaRefs>
+    <ds:schemaRef ds:uri="http://schemas.openxmlformats.org/officeDocument/2006/bibliography"/>
+  </ds:schemaRefs>
+</ds:datastoreItem>
 </file>
</xml_diff>